<commit_message>
Alteração documento projeto e inclusão de novos arquivos html e css
</commit_message>
<xml_diff>
--- a/documentacao/Projeto Integrador.docx
+++ b/documentacao/Projeto Integrador.docx
@@ -1535,42 +1535,69 @@
     <w:p>
       <w:pPr>
         <w:rPr>
-          <w:rFonts w:hint="default" w:ascii="Arial" w:hAnsi="Arial" w:cs="Arial"/>
-          <w:sz w:val="24"/>
-          <w:szCs w:val="24"/>
-          <w:lang w:val="pt-BR"/>
-        </w:rPr>
-      </w:pPr>
-      <w:r>
-        <w:rPr>
-          <w:rFonts w:hint="default" w:ascii="Arial" w:hAnsi="Arial" w:cs="Arial"/>
-          <w:sz w:val="24"/>
-          <w:szCs w:val="24"/>
-          <w:lang w:val="pt-BR"/>
-        </w:rPr>
-        <w:t>(</w:t>
-      </w:r>
-      <w:r>
-        <w:rPr>
-          <w:rFonts w:hint="default" w:ascii="Arial" w:hAnsi="Arial" w:cs="Arial"/>
-          <w:i/>
-          <w:iCs/>
-          <w:color w:val="FF0000"/>
-          <w:sz w:val="24"/>
-          <w:szCs w:val="24"/>
-          <w:lang w:val="pt-BR"/>
-        </w:rPr>
-        <w:t>Uso Futuro caso necessário</w:t>
-      </w:r>
-      <w:r>
-        <w:rPr>
-          <w:rFonts w:hint="default" w:ascii="Arial" w:hAnsi="Arial" w:cs="Arial"/>
-          <w:sz w:val="24"/>
-          <w:szCs w:val="24"/>
-          <w:lang w:val="pt-BR"/>
-        </w:rPr>
-        <w:t>)</w:t>
-      </w:r>
+          <w:rFonts w:hint="default" w:ascii="Arial" w:hAnsi="Arial"/>
+          <w:sz w:val="24"/>
+          <w:szCs w:val="24"/>
+          <w:lang w:val="pt-BR"/>
+        </w:rPr>
+      </w:pPr>
+      <w:r>
+        <w:rPr>
+          <w:rFonts w:hint="default" w:ascii="Arial" w:hAnsi="Arial"/>
+          <w:sz w:val="24"/>
+          <w:szCs w:val="24"/>
+          <w:lang w:val="pt-BR"/>
+        </w:rPr>
+        <w:drawing>
+          <wp:inline distT="0" distB="0" distL="114300" distR="114300">
+            <wp:extent cx="5269865" cy="6447155"/>
+            <wp:effectExtent l="0" t="0" r="6985" b="10795"/>
+            <wp:docPr id="1" name="Imagem 1" descr="contato"/>
+            <wp:cNvGraphicFramePr>
+              <a:graphicFrameLocks xmlns:a="http://schemas.openxmlformats.org/drawingml/2006/main" noChangeAspect="1"/>
+            </wp:cNvGraphicFramePr>
+            <a:graphic xmlns:a="http://schemas.openxmlformats.org/drawingml/2006/main">
+              <a:graphicData uri="http://schemas.openxmlformats.org/drawingml/2006/picture">
+                <pic:pic xmlns:pic="http://schemas.openxmlformats.org/drawingml/2006/picture">
+                  <pic:nvPicPr>
+                    <pic:cNvPr id="1" name="Imagem 1" descr="contato"/>
+                    <pic:cNvPicPr>
+                      <a:picLocks noChangeAspect="1"/>
+                    </pic:cNvPicPr>
+                  </pic:nvPicPr>
+                  <pic:blipFill>
+                    <a:blip r:embed="rId7"/>
+                    <a:stretch>
+                      <a:fillRect/>
+                    </a:stretch>
+                  </pic:blipFill>
+                  <pic:spPr>
+                    <a:xfrm>
+                      <a:off x="0" y="0"/>
+                      <a:ext cx="5269865" cy="6447155"/>
+                    </a:xfrm>
+                    <a:prstGeom prst="rect">
+                      <a:avLst/>
+                    </a:prstGeom>
+                  </pic:spPr>
+                </pic:pic>
+              </a:graphicData>
+            </a:graphic>
+          </wp:inline>
+        </w:drawing>
+      </w:r>
+    </w:p>
+    <w:p>
+      <w:pPr>
+        <w:rPr>
+          <w:rFonts w:hint="default" w:ascii="Arial" w:hAnsi="Arial" w:cs="Arial"/>
+          <w:sz w:val="24"/>
+          <w:szCs w:val="24"/>
+          <w:lang w:val="pt-BR"/>
+        </w:rPr>
+      </w:pPr>
+      <w:bookmarkStart w:id="0" w:name="_GoBack"/>
+      <w:bookmarkEnd w:id="0"/>
     </w:p>
     <w:p>
       <w:pPr>
@@ -1676,7 +1703,7 @@
                     </pic:cNvPicPr>
                   </pic:nvPicPr>
                   <pic:blipFill>
-                    <a:blip r:embed="rId7"/>
+                    <a:blip r:embed="rId8"/>
                     <a:stretch>
                       <a:fillRect/>
                     </a:stretch>
@@ -2142,7 +2169,7 @@
                     </pic:cNvPicPr>
                   </pic:nvPicPr>
                   <pic:blipFill>
-                    <a:blip r:embed="rId8"/>
+                    <a:blip r:embed="rId9"/>
                     <a:stretch>
                       <a:fillRect/>
                     </a:stretch>
@@ -2229,7 +2256,7 @@
                     </pic:cNvPicPr>
                   </pic:nvPicPr>
                   <pic:blipFill>
-                    <a:blip r:embed="rId9"/>
+                    <a:blip r:embed="rId10"/>
                     <a:stretch>
                       <a:fillRect/>
                     </a:stretch>
@@ -2671,7 +2698,7 @@
                     </pic:cNvPicPr>
                   </pic:nvPicPr>
                   <pic:blipFill>
-                    <a:blip r:embed="rId10"/>
+                    <a:blip r:embed="rId11"/>
                     <a:stretch>
                       <a:fillRect/>
                     </a:stretch>
@@ -2922,8 +2949,6 @@
           <w:lang w:val="pt-BR"/>
         </w:rPr>
       </w:pPr>
-      <w:bookmarkStart w:id="0" w:name="_GoBack"/>
-      <w:bookmarkEnd w:id="0"/>
     </w:p>
     <w:p>
       <w:pPr>
@@ -2959,7 +2984,7 @@
                     </pic:cNvPicPr>
                   </pic:nvPicPr>
                   <pic:blipFill>
-                    <a:blip r:embed="rId11"/>
+                    <a:blip r:embed="rId12"/>
                     <a:stretch>
                       <a:fillRect/>
                     </a:stretch>

</xml_diff>